<commit_message>
web(old) + algo update otchet
</commit_message>
<xml_diff>
--- a/Лабарадоры/Алго/2 семестр/Лаба10.docx
+++ b/Лабарадоры/Алго/2 семестр/Лаба10.docx
@@ -182,6 +182,7 @@
           <w:rFonts w:ascii="Times New Roman" w:hAnsi="Times New Roman" w:cs="Times New Roman"/>
           <w:sz w:val="40"/>
           <w:szCs w:val="40"/>
+          <w:lang w:val="en-US"/>
         </w:rPr>
       </w:pPr>
       <w:r>
@@ -197,8 +198,9 @@
           <w:rFonts w:ascii="Times New Roman" w:hAnsi="Times New Roman" w:cs="Times New Roman"/>
           <w:sz w:val="40"/>
           <w:szCs w:val="40"/>
-        </w:rPr>
-        <w:t>9</w:t>
+          <w:lang w:val="en-US"/>
+        </w:rPr>
+        <w:t>10</w:t>
       </w:r>
     </w:p>
     <w:p>
@@ -802,48 +804,6 @@
         <w:shd w:val="clear" w:color="auto" w:fill="FFFFFF"/>
         <w:spacing w:after="0" w:line="240" w:lineRule="auto"/>
         <w:rPr>
-          <w:rFonts w:ascii="Times New Roman" w:hAnsi="Times New Roman" w:cs="Times New Roman"/>
-          <w:sz w:val="28"/>
-          <w:szCs w:val="28"/>
-          <w:lang w:val="en-US"/>
-        </w:rPr>
-      </w:pPr>
-      <w:r>
-        <w:rPr>
-          <w:rFonts w:ascii="Times New Roman" w:hAnsi="Times New Roman" w:cs="Times New Roman"/>
-          <w:sz w:val="28"/>
-          <w:szCs w:val="28"/>
-          <w:lang w:val="en-US"/>
-        </w:rPr>
-        <w:t>123</w:t>
-      </w:r>
-    </w:p>
-    <w:p>
-      <w:pPr>
-        <w:shd w:val="clear" w:color="auto" w:fill="FFFFFF"/>
-        <w:spacing w:after="0" w:line="240" w:lineRule="auto"/>
-        <w:rPr>
-          <w:rFonts w:ascii="Times New Roman" w:hAnsi="Times New Roman" w:cs="Times New Roman"/>
-          <w:sz w:val="28"/>
-          <w:szCs w:val="28"/>
-          <w:lang w:val="en-US"/>
-        </w:rPr>
-      </w:pPr>
-      <w:r>
-        <w:rPr>
-          <w:rFonts w:ascii="Times New Roman" w:hAnsi="Times New Roman" w:cs="Times New Roman"/>
-          <w:sz w:val="28"/>
-          <w:szCs w:val="28"/>
-          <w:lang w:val="en-US"/>
-        </w:rPr>
-        <w:t>123</w:t>
-      </w:r>
-    </w:p>
-    <w:p>
-      <w:pPr>
-        <w:shd w:val="clear" w:color="auto" w:fill="FFFFFF"/>
-        <w:spacing w:after="0" w:line="240" w:lineRule="auto"/>
-        <w:rPr>
           <w:rFonts w:ascii="Times New Roman" w:eastAsia="Times New Roman" w:hAnsi="Times New Roman" w:cs="Times New Roman"/>
           <w:color w:val="1A1A1A"/>
           <w:sz w:val="28"/>
@@ -861,19 +821,16 @@
         </w:rPr>
         <w:t>1) Изучите вопросы использования указателей и</w:t>
       </w:r>
-    </w:p>
-    <w:p>
-      <w:pPr>
-        <w:shd w:val="clear" w:color="auto" w:fill="FFFFFF"/>
-        <w:spacing w:after="0" w:line="240" w:lineRule="auto"/>
-        <w:rPr>
-          <w:rFonts w:ascii="Times New Roman" w:eastAsia="Times New Roman" w:hAnsi="Times New Roman" w:cs="Times New Roman"/>
-          <w:color w:val="1A1A1A"/>
-          <w:sz w:val="28"/>
-          <w:szCs w:val="28"/>
-          <w:lang w:eastAsia="ru-RU"/>
-        </w:rPr>
-      </w:pPr>
+      <w:r>
+        <w:rPr>
+          <w:rFonts w:ascii="Times New Roman" w:eastAsia="Times New Roman" w:hAnsi="Times New Roman" w:cs="Times New Roman"/>
+          <w:color w:val="1A1A1A"/>
+          <w:sz w:val="28"/>
+          <w:szCs w:val="28"/>
+          <w:lang w:eastAsia="ru-RU"/>
+        </w:rPr>
+        <w:t xml:space="preserve"> </w:t>
+      </w:r>
       <w:r>
         <w:rPr>
           <w:rFonts w:ascii="Times New Roman" w:eastAsia="Times New Roman" w:hAnsi="Times New Roman" w:cs="Times New Roman"/>
@@ -884,19 +841,16 @@
         </w:rPr>
         <w:t>программирования</w:t>
       </w:r>
-    </w:p>
-    <w:p>
-      <w:pPr>
-        <w:shd w:val="clear" w:color="auto" w:fill="FFFFFF"/>
-        <w:spacing w:after="0" w:line="240" w:lineRule="auto"/>
-        <w:rPr>
-          <w:rFonts w:ascii="Times New Roman" w:eastAsia="Times New Roman" w:hAnsi="Times New Roman" w:cs="Times New Roman"/>
-          <w:color w:val="1A1A1A"/>
-          <w:sz w:val="28"/>
-          <w:szCs w:val="28"/>
-          <w:lang w:eastAsia="ru-RU"/>
-        </w:rPr>
-      </w:pPr>
+      <w:r>
+        <w:rPr>
+          <w:rFonts w:ascii="Times New Roman" w:eastAsia="Times New Roman" w:hAnsi="Times New Roman" w:cs="Times New Roman"/>
+          <w:color w:val="1A1A1A"/>
+          <w:sz w:val="28"/>
+          <w:szCs w:val="28"/>
+          <w:lang w:eastAsia="ru-RU"/>
+        </w:rPr>
+        <w:t xml:space="preserve"> </w:t>
+      </w:r>
       <w:r>
         <w:rPr>
           <w:rFonts w:ascii="Times New Roman" w:eastAsia="Times New Roman" w:hAnsi="Times New Roman" w:cs="Times New Roman"/>
@@ -907,19 +861,16 @@
         </w:rPr>
         <w:t>алгоритмов</w:t>
       </w:r>
-    </w:p>
-    <w:p>
-      <w:pPr>
-        <w:shd w:val="clear" w:color="auto" w:fill="FFFFFF"/>
-        <w:spacing w:after="0" w:line="240" w:lineRule="auto"/>
-        <w:rPr>
-          <w:rFonts w:ascii="Times New Roman" w:eastAsia="Times New Roman" w:hAnsi="Times New Roman" w:cs="Times New Roman"/>
-          <w:color w:val="1A1A1A"/>
-          <w:sz w:val="28"/>
-          <w:szCs w:val="28"/>
-          <w:lang w:eastAsia="ru-RU"/>
-        </w:rPr>
-      </w:pPr>
+      <w:r>
+        <w:rPr>
+          <w:rFonts w:ascii="Times New Roman" w:eastAsia="Times New Roman" w:hAnsi="Times New Roman" w:cs="Times New Roman"/>
+          <w:color w:val="1A1A1A"/>
+          <w:sz w:val="28"/>
+          <w:szCs w:val="28"/>
+          <w:lang w:eastAsia="ru-RU"/>
+        </w:rPr>
+        <w:t xml:space="preserve"> </w:t>
+      </w:r>
       <w:r>
         <w:rPr>
           <w:rFonts w:ascii="Times New Roman" w:eastAsia="Times New Roman" w:hAnsi="Times New Roman" w:cs="Times New Roman"/>
@@ -930,19 +881,16 @@
         </w:rPr>
         <w:t>формирования</w:t>
       </w:r>
-    </w:p>
-    <w:p>
-      <w:pPr>
-        <w:shd w:val="clear" w:color="auto" w:fill="FFFFFF"/>
-        <w:spacing w:after="0" w:line="240" w:lineRule="auto"/>
-        <w:rPr>
-          <w:rFonts w:ascii="Times New Roman" w:eastAsia="Times New Roman" w:hAnsi="Times New Roman" w:cs="Times New Roman"/>
-          <w:color w:val="1A1A1A"/>
-          <w:sz w:val="28"/>
-          <w:szCs w:val="28"/>
-          <w:lang w:eastAsia="ru-RU"/>
-        </w:rPr>
-      </w:pPr>
+      <w:r>
+        <w:rPr>
+          <w:rFonts w:ascii="Times New Roman" w:eastAsia="Times New Roman" w:hAnsi="Times New Roman" w:cs="Times New Roman"/>
+          <w:color w:val="1A1A1A"/>
+          <w:sz w:val="28"/>
+          <w:szCs w:val="28"/>
+          <w:lang w:eastAsia="ru-RU"/>
+        </w:rPr>
+        <w:t xml:space="preserve"> </w:t>
+      </w:r>
       <w:r>
         <w:rPr>
           <w:rFonts w:ascii="Times New Roman" w:eastAsia="Times New Roman" w:hAnsi="Times New Roman" w:cs="Times New Roman"/>
@@ -953,19 +901,16 @@
         </w:rPr>
         <w:t>и</w:t>
       </w:r>
-    </w:p>
-    <w:p>
-      <w:pPr>
-        <w:shd w:val="clear" w:color="auto" w:fill="FFFFFF"/>
-        <w:spacing w:after="0" w:line="240" w:lineRule="auto"/>
-        <w:rPr>
-          <w:rFonts w:ascii="Times New Roman" w:eastAsia="Times New Roman" w:hAnsi="Times New Roman" w:cs="Times New Roman"/>
-          <w:color w:val="1A1A1A"/>
-          <w:sz w:val="28"/>
-          <w:szCs w:val="28"/>
-          <w:lang w:eastAsia="ru-RU"/>
-        </w:rPr>
-      </w:pPr>
+      <w:r>
+        <w:rPr>
+          <w:rFonts w:ascii="Times New Roman" w:eastAsia="Times New Roman" w:hAnsi="Times New Roman" w:cs="Times New Roman"/>
+          <w:color w:val="1A1A1A"/>
+          <w:sz w:val="28"/>
+          <w:szCs w:val="28"/>
+          <w:lang w:eastAsia="ru-RU"/>
+        </w:rPr>
+        <w:t xml:space="preserve"> </w:t>
+      </w:r>
       <w:r>
         <w:rPr>
           <w:rFonts w:ascii="Times New Roman" w:eastAsia="Times New Roman" w:hAnsi="Times New Roman" w:cs="Times New Roman"/>
@@ -976,19 +921,16 @@
         </w:rPr>
         <w:t>обработки</w:t>
       </w:r>
-    </w:p>
-    <w:p>
-      <w:pPr>
-        <w:shd w:val="clear" w:color="auto" w:fill="FFFFFF"/>
-        <w:spacing w:after="0" w:line="240" w:lineRule="auto"/>
-        <w:rPr>
-          <w:rFonts w:ascii="Times New Roman" w:eastAsia="Times New Roman" w:hAnsi="Times New Roman" w:cs="Times New Roman"/>
-          <w:color w:val="1A1A1A"/>
-          <w:sz w:val="28"/>
-          <w:szCs w:val="28"/>
-          <w:lang w:eastAsia="ru-RU"/>
-        </w:rPr>
-      </w:pPr>
+      <w:r>
+        <w:rPr>
+          <w:rFonts w:ascii="Times New Roman" w:eastAsia="Times New Roman" w:hAnsi="Times New Roman" w:cs="Times New Roman"/>
+          <w:color w:val="1A1A1A"/>
+          <w:sz w:val="28"/>
+          <w:szCs w:val="28"/>
+          <w:lang w:eastAsia="ru-RU"/>
+        </w:rPr>
+        <w:t xml:space="preserve"> </w:t>
+      </w:r>
       <w:r>
         <w:rPr>
           <w:rFonts w:ascii="Times New Roman" w:eastAsia="Times New Roman" w:hAnsi="Times New Roman" w:cs="Times New Roman"/>
@@ -999,19 +941,16 @@
         </w:rPr>
         <w:t>одномерных</w:t>
       </w:r>
-    </w:p>
-    <w:p>
-      <w:pPr>
-        <w:shd w:val="clear" w:color="auto" w:fill="FFFFFF"/>
-        <w:spacing w:after="0" w:line="240" w:lineRule="auto"/>
-        <w:rPr>
-          <w:rFonts w:ascii="Times New Roman" w:eastAsia="Times New Roman" w:hAnsi="Times New Roman" w:cs="Times New Roman"/>
-          <w:color w:val="1A1A1A"/>
-          <w:sz w:val="28"/>
-          <w:szCs w:val="28"/>
-          <w:lang w:eastAsia="ru-RU"/>
-        </w:rPr>
-      </w:pPr>
+      <w:r>
+        <w:rPr>
+          <w:rFonts w:ascii="Times New Roman" w:eastAsia="Times New Roman" w:hAnsi="Times New Roman" w:cs="Times New Roman"/>
+          <w:color w:val="1A1A1A"/>
+          <w:sz w:val="28"/>
+          <w:szCs w:val="28"/>
+          <w:lang w:eastAsia="ru-RU"/>
+        </w:rPr>
+        <w:t xml:space="preserve"> </w:t>
+      </w:r>
       <w:r>
         <w:rPr>
           <w:rFonts w:ascii="Times New Roman" w:eastAsia="Times New Roman" w:hAnsi="Times New Roman" w:cs="Times New Roman"/>
@@ -1022,19 +961,16 @@
         </w:rPr>
         <w:t>динамических</w:t>
       </w:r>
-    </w:p>
-    <w:p>
-      <w:pPr>
-        <w:shd w:val="clear" w:color="auto" w:fill="FFFFFF"/>
-        <w:spacing w:after="0" w:line="240" w:lineRule="auto"/>
-        <w:rPr>
-          <w:rFonts w:ascii="Times New Roman" w:eastAsia="Times New Roman" w:hAnsi="Times New Roman" w:cs="Times New Roman"/>
-          <w:color w:val="1A1A1A"/>
-          <w:sz w:val="28"/>
-          <w:szCs w:val="28"/>
-          <w:lang w:eastAsia="ru-RU"/>
-        </w:rPr>
-      </w:pPr>
+      <w:r>
+        <w:rPr>
+          <w:rFonts w:ascii="Times New Roman" w:eastAsia="Times New Roman" w:hAnsi="Times New Roman" w:cs="Times New Roman"/>
+          <w:color w:val="1A1A1A"/>
+          <w:sz w:val="28"/>
+          <w:szCs w:val="28"/>
+          <w:lang w:eastAsia="ru-RU"/>
+        </w:rPr>
+        <w:t xml:space="preserve"> </w:t>
+      </w:r>
       <w:r>
         <w:rPr>
           <w:rFonts w:ascii="Times New Roman" w:eastAsia="Times New Roman" w:hAnsi="Times New Roman" w:cs="Times New Roman"/>
@@ -1592,7 +1528,7 @@
           <w:szCs w:val="28"/>
           <w:lang w:eastAsia="ru-RU"/>
         </w:rPr>
-        <w:sym w:font="Symbol" w:char="F0A7"/>
+        <w:t>•</w:t>
       </w:r>
       <w:r>
         <w:rPr>
@@ -1648,7 +1584,7 @@
           <w:szCs w:val="28"/>
           <w:lang w:eastAsia="ru-RU"/>
         </w:rPr>
-        <w:sym w:font="Symbol" w:char="F0A7"/>
+        <w:t>•</w:t>
       </w:r>
       <w:r>
         <w:rPr>
@@ -1681,7 +1617,19 @@
           <w:szCs w:val="28"/>
           <w:lang w:eastAsia="ru-RU"/>
         </w:rPr>
-        <w:t>• заголовочный файл с прототипами разработанных функций;</w:t>
+        <w:t>• заголовочный файл</w:t>
+      </w:r>
+      <w:bookmarkStart w:id="0" w:name="_GoBack"/>
+      <w:bookmarkEnd w:id="0"/>
+      <w:r>
+        <w:rPr>
+          <w:rFonts w:ascii="Times New Roman" w:eastAsia="Times New Roman" w:hAnsi="Times New Roman" w:cs="Times New Roman"/>
+          <w:color w:val="1A1A1A"/>
+          <w:sz w:val="28"/>
+          <w:szCs w:val="28"/>
+          <w:lang w:eastAsia="ru-RU"/>
+        </w:rPr>
+        <w:t xml:space="preserve"> с прототипами разработанных функций;</w:t>
       </w:r>
     </w:p>
     <w:p>
@@ -1819,7 +1767,6 @@
           <w:szCs w:val="28"/>
           <w:lang w:eastAsia="ru-RU"/>
         </w:rPr>
-        <w:lastRenderedPageBreak/>
         <w:t>9) Докажите правильность полученных результатов на заранее разработанных тестах.</w:t>
       </w:r>
     </w:p>
@@ -1880,6 +1827,7 @@
       <w:r>
         <w:rPr>
           <w:rFonts w:ascii="Times New Roman" w:eastAsia="Times New Roman" w:hAnsi="Times New Roman" w:cs="Times New Roman"/>
+          <w:noProof/>
           <w:color w:val="1A1A1A"/>
           <w:sz w:val="28"/>
           <w:szCs w:val="28"/>
@@ -2448,9 +2396,10 @@
       <w:r>
         <w:rPr>
           <w:rFonts w:ascii="Times New Roman" w:hAnsi="Times New Roman" w:cs="Times New Roman"/>
-          <w:sz w:val="28"/>
-          <w:szCs w:val="28"/>
-          <w:lang w:val="en-US"/>
+          <w:noProof/>
+          <w:sz w:val="28"/>
+          <w:szCs w:val="28"/>
+          <w:lang w:eastAsia="ru-RU"/>
         </w:rPr>
         <w:lastRenderedPageBreak/>
         <w:drawing>
@@ -2559,8 +2508,10 @@
       <w:r>
         <w:rPr>
           <w:rFonts w:ascii="Times New Roman" w:hAnsi="Times New Roman" w:cs="Times New Roman"/>
-          <w:sz w:val="28"/>
-          <w:szCs w:val="28"/>
+          <w:noProof/>
+          <w:sz w:val="28"/>
+          <w:szCs w:val="28"/>
+          <w:lang w:eastAsia="ru-RU"/>
         </w:rPr>
         <w:lastRenderedPageBreak/>
         <w:drawing>
@@ -2665,8 +2616,10 @@
       <w:r>
         <w:rPr>
           <w:rFonts w:ascii="Times New Roman" w:hAnsi="Times New Roman" w:cs="Times New Roman"/>
-          <w:sz w:val="28"/>
-          <w:szCs w:val="28"/>
+          <w:noProof/>
+          <w:sz w:val="28"/>
+          <w:szCs w:val="28"/>
+          <w:lang w:eastAsia="ru-RU"/>
         </w:rPr>
         <w:lastRenderedPageBreak/>
         <w:drawing>
@@ -2889,9 +2842,10 @@
       <w:r>
         <w:rPr>
           <w:rFonts w:ascii="Times New Roman" w:hAnsi="Times New Roman" w:cs="Times New Roman"/>
-          <w:sz w:val="28"/>
-          <w:szCs w:val="28"/>
-          <w:lang w:val="en-US"/>
+          <w:noProof/>
+          <w:sz w:val="28"/>
+          <w:szCs w:val="28"/>
+          <w:lang w:eastAsia="ru-RU"/>
         </w:rPr>
         <w:drawing>
           <wp:inline distT="0" distB="0" distL="0" distR="0" wp14:anchorId="35D8E496" wp14:editId="5CC628EE">
@@ -2978,9 +2932,10 @@
       <w:r>
         <w:rPr>
           <w:rFonts w:ascii="Times New Roman" w:hAnsi="Times New Roman" w:cs="Times New Roman"/>
-          <w:sz w:val="28"/>
-          <w:szCs w:val="28"/>
-          <w:lang w:val="en-US"/>
+          <w:noProof/>
+          <w:sz w:val="28"/>
+          <w:szCs w:val="28"/>
+          <w:lang w:eastAsia="ru-RU"/>
         </w:rPr>
         <w:lastRenderedPageBreak/>
         <w:drawing>
@@ -3078,9 +3033,10 @@
       <w:r>
         <w:rPr>
           <w:rFonts w:ascii="Times New Roman" w:hAnsi="Times New Roman" w:cs="Times New Roman"/>
-          <w:sz w:val="28"/>
-          <w:szCs w:val="28"/>
-          <w:lang w:val="en-US"/>
+          <w:noProof/>
+          <w:sz w:val="28"/>
+          <w:szCs w:val="28"/>
+          <w:lang w:eastAsia="ru-RU"/>
         </w:rPr>
         <w:drawing>
           <wp:inline distT="0" distB="0" distL="0" distR="0" wp14:anchorId="66ED9806" wp14:editId="43EE0954">
@@ -3166,8 +3122,10 @@
       <w:r>
         <w:rPr>
           <w:rFonts w:ascii="Times New Roman" w:hAnsi="Times New Roman" w:cs="Times New Roman"/>
-          <w:sz w:val="28"/>
-          <w:szCs w:val="28"/>
+          <w:noProof/>
+          <w:sz w:val="28"/>
+          <w:szCs w:val="28"/>
+          <w:lang w:eastAsia="ru-RU"/>
         </w:rPr>
         <w:lastRenderedPageBreak/>
         <w:drawing>
@@ -3206,8 +3164,6 @@
           </wp:inline>
         </w:drawing>
       </w:r>
-      <w:bookmarkStart w:id="0" w:name="_GoBack"/>
-      <w:bookmarkEnd w:id="0"/>
     </w:p>
     <w:p>
       <w:pPr>
@@ -3364,7 +3320,7 @@
             <w:noProof/>
             <w:lang w:val="ru-RU"/>
           </w:rPr>
-          <w:t>6</w:t>
+          <w:t>9</w:t>
         </w:r>
         <w:r>
           <w:fldChar w:fldCharType="end"/>
@@ -5595,7 +5551,7 @@
 </file>
 
 <file path=customXml/itemProps1.xml><?xml version="1.0" encoding="utf-8"?>
-<ds:datastoreItem xmlns:ds="http://schemas.openxmlformats.org/officeDocument/2006/customXml" ds:itemID="{E5A21819-6D2F-49C0-B9CA-B925DB5B43B5}">
+<ds:datastoreItem xmlns:ds="http://schemas.openxmlformats.org/officeDocument/2006/customXml" ds:itemID="{B8EA7234-EECE-4CD1-A139-357AF70B9DEB}">
   <ds:schemaRefs>
     <ds:schemaRef ds:uri="http://schemas.openxmlformats.org/officeDocument/2006/bibliography"/>
   </ds:schemaRefs>

</xml_diff>